<commit_message>
fix:fix assets\proposal_template.docx & assets\test_function_form.docx
</commit_message>
<xml_diff>
--- a/assets/proposal_template.docx
+++ b/assets/proposal_template.docx
@@ -93,21 +93,12 @@
                             <w:sz w:val="24"/>
                           </w:rPr>
                         </w:pPr>
-                        <w:proofErr w:type="gramStart"/>
                         <w:r>
                           <w:rPr>
                             <w:rFonts w:hint="eastAsia"/>
                             <w:sz w:val="24"/>
                           </w:rPr>
-                          <w:t>{{ company</w:t>
-                        </w:r>
-                        <w:proofErr w:type="gramEnd"/>
-                        <w:r>
-                          <w:rPr>
-                            <w:rFonts w:hint="eastAsia"/>
-                            <w:sz w:val="24"/>
-                          </w:rPr>
-                          <w:t>_name }}</w:t>
+                          <w:t>{{ company_name }}</w:t>
                         </w:r>
                       </w:p>
                     </w:tc>
@@ -149,21 +140,12 @@
                             <w:sz w:val="24"/>
                           </w:rPr>
                         </w:pPr>
-                        <w:proofErr w:type="gramStart"/>
                         <w:r>
                           <w:rPr>
                             <w:rFonts w:hint="eastAsia"/>
                             <w:sz w:val="24"/>
                           </w:rPr>
-                          <w:t>{{ project</w:t>
-                        </w:r>
-                        <w:proofErr w:type="gramEnd"/>
-                        <w:r>
-                          <w:rPr>
-                            <w:rFonts w:hint="eastAsia"/>
-                            <w:sz w:val="24"/>
-                          </w:rPr>
-                          <w:t>_id }}</w:t>
+                          <w:t>{{ project_id }}</w:t>
                         </w:r>
                       </w:p>
                     </w:tc>
@@ -219,7 +201,6 @@
                             <w:szCs w:val="21"/>
                           </w:rPr>
                         </w:pPr>
-                        <w:proofErr w:type="gramStart"/>
                         <w:r>
                           <w:rPr>
                             <w:rFonts w:hint="eastAsia"/>
@@ -227,17 +208,7 @@
                             <w:sz w:val="21"/>
                             <w:szCs w:val="21"/>
                           </w:rPr>
-                          <w:t>{{ document</w:t>
-                        </w:r>
-                        <w:proofErr w:type="gramEnd"/>
-                        <w:r>
-                          <w:rPr>
-                            <w:rFonts w:hint="eastAsia"/>
-                            <w:kern w:val="0"/>
-                            <w:sz w:val="21"/>
-                            <w:szCs w:val="21"/>
-                          </w:rPr>
-                          <w:t>_title }}</w:t>
+                          <w:t>{{ document_title }}</w:t>
                         </w:r>
                       </w:p>
                     </w:tc>
@@ -279,21 +250,12 @@
                             <w:sz w:val="24"/>
                           </w:rPr>
                         </w:pPr>
-                        <w:proofErr w:type="gramStart"/>
                         <w:r>
                           <w:rPr>
                             <w:rFonts w:hint="eastAsia"/>
                             <w:sz w:val="24"/>
                           </w:rPr>
-                          <w:t>{{ document</w:t>
-                        </w:r>
-                        <w:proofErr w:type="gramEnd"/>
-                        <w:r>
-                          <w:rPr>
-                            <w:rFonts w:hint="eastAsia"/>
-                            <w:sz w:val="24"/>
-                          </w:rPr>
-                          <w:t>_version }}</w:t>
+                          <w:t>{{ document_version }}</w:t>
                         </w:r>
                       </w:p>
                     </w:tc>
@@ -341,21 +303,12 @@
                             <w:sz w:val="24"/>
                           </w:rPr>
                         </w:pPr>
-                        <w:proofErr w:type="gramStart"/>
                         <w:r>
                           <w:rPr>
                             <w:rFonts w:hint="eastAsia"/>
                             <w:sz w:val="24"/>
                           </w:rPr>
-                          <w:t>{{ drafted</w:t>
-                        </w:r>
-                        <w:proofErr w:type="gramEnd"/>
-                        <w:r>
-                          <w:rPr>
-                            <w:rFonts w:hint="eastAsia"/>
-                            <w:sz w:val="24"/>
-                          </w:rPr>
-                          <w:t>_by }}</w:t>
+                          <w:t>{{ drafted_by }}</w:t>
                         </w:r>
                       </w:p>
                     </w:tc>
@@ -397,21 +350,12 @@
                             <w:sz w:val="24"/>
                           </w:rPr>
                         </w:pPr>
-                        <w:proofErr w:type="gramStart"/>
                         <w:r>
                           <w:rPr>
                             <w:rFonts w:hint="eastAsia"/>
                             <w:sz w:val="24"/>
                           </w:rPr>
-                          <w:t>{{ draft</w:t>
-                        </w:r>
-                        <w:proofErr w:type="gramEnd"/>
-                        <w:r>
-                          <w:rPr>
-                            <w:rFonts w:hint="eastAsia"/>
-                            <w:sz w:val="24"/>
-                          </w:rPr>
-                          <w:t>_date }}</w:t>
+                          <w:t>{{ draft_date }}</w:t>
                         </w:r>
                       </w:p>
                     </w:tc>
@@ -459,21 +403,12 @@
                             <w:sz w:val="24"/>
                           </w:rPr>
                         </w:pPr>
-                        <w:proofErr w:type="gramStart"/>
                         <w:r>
                           <w:rPr>
                             <w:rFonts w:hint="eastAsia"/>
                             <w:sz w:val="24"/>
                           </w:rPr>
-                          <w:t>{{ approved</w:t>
-                        </w:r>
-                        <w:proofErr w:type="gramEnd"/>
-                        <w:r>
-                          <w:rPr>
-                            <w:rFonts w:hint="eastAsia"/>
-                            <w:sz w:val="24"/>
-                          </w:rPr>
-                          <w:t>_by }}</w:t>
+                          <w:t>{{ approved_by }}</w:t>
                         </w:r>
                       </w:p>
                     </w:tc>
@@ -515,21 +450,12 @@
                             <w:sz w:val="24"/>
                           </w:rPr>
                         </w:pPr>
-                        <w:proofErr w:type="gramStart"/>
                         <w:r>
                           <w:rPr>
                             <w:rFonts w:hint="eastAsia"/>
                             <w:sz w:val="24"/>
                           </w:rPr>
-                          <w:t>{{ approval</w:t>
-                        </w:r>
-                        <w:proofErr w:type="gramEnd"/>
-                        <w:r>
-                          <w:rPr>
-                            <w:rFonts w:hint="eastAsia"/>
-                            <w:sz w:val="24"/>
-                          </w:rPr>
-                          <w:t>_date }}</w:t>
+                          <w:t>{{ approval_date }}</w:t>
                         </w:r>
                       </w:p>
                     </w:tc>
@@ -4941,11 +4867,19 @@
             </w:pPr>
             <w:proofErr w:type="gramStart"/>
             <w:r>
-              <w:t>{{ t</w:t>
+              <w:t xml:space="preserve">{{ </w:t>
+            </w:r>
+            <w:proofErr w:type="spellStart"/>
+            <w:r>
+              <w:t>t</w:t>
             </w:r>
             <w:proofErr w:type="gramEnd"/>
             <w:r>
-              <w:t>.term }}</w:t>
+              <w:t>.term</w:t>
+            </w:r>
+            <w:proofErr w:type="spellEnd"/>
+            <w:r>
+              <w:t xml:space="preserve"> }}</w:t>
             </w:r>
           </w:p>
         </w:tc>
@@ -4967,11 +4901,19 @@
             </w:pPr>
             <w:proofErr w:type="gramStart"/>
             <w:r>
-              <w:t>{{ t</w:t>
+              <w:t xml:space="preserve">{{ </w:t>
+            </w:r>
+            <w:proofErr w:type="spellStart"/>
+            <w:r>
+              <w:t>t</w:t>
             </w:r>
             <w:proofErr w:type="gramEnd"/>
             <w:r>
-              <w:t>.definition }}</w:t>
+              <w:t>.definition</w:t>
+            </w:r>
+            <w:proofErr w:type="spellEnd"/>
+            <w:r>
+              <w:t xml:space="preserve"> }}</w:t>
             </w:r>
           </w:p>
         </w:tc>
@@ -5000,7 +4942,21 @@
               <w:rPr>
                 <w:vanish/>
               </w:rPr>
-              <w:t>{% endfor %}</w:t>
+              <w:t xml:space="preserve">{% </w:t>
+            </w:r>
+            <w:proofErr w:type="spellStart"/>
+            <w:r>
+              <w:rPr>
+                <w:vanish/>
+              </w:rPr>
+              <w:t>endfor</w:t>
+            </w:r>
+            <w:proofErr w:type="spellEnd"/>
+            <w:r>
+              <w:rPr>
+                <w:vanish/>
+              </w:rPr>
+              <w:t xml:space="preserve"> %}</w:t>
             </w:r>
           </w:p>
         </w:tc>
@@ -5107,7 +5063,14 @@
         <w:rPr>
           <w:rFonts w:hint="eastAsia"/>
         </w:rPr>
-        <w:t>{{ project</w:t>
+        <w:t xml:space="preserve">{{ </w:t>
+      </w:r>
+      <w:proofErr w:type="spellStart"/>
+      <w:r>
+        <w:rPr>
+          <w:rFonts w:hint="eastAsia"/>
+        </w:rPr>
+        <w:t>project</w:t>
       </w:r>
       <w:proofErr w:type="gramEnd"/>
       <w:r>
@@ -5121,7 +5084,14 @@
         <w:rPr>
           <w:rFonts w:hint="eastAsia"/>
         </w:rPr>
-        <w:t>source }</w:t>
+        <w:t>source</w:t>
+      </w:r>
+      <w:proofErr w:type="spellEnd"/>
+      <w:r>
+        <w:rPr>
+          <w:rFonts w:hint="eastAsia"/>
+        </w:rPr>
+        <w:t xml:space="preserve"> }</w:t>
       </w:r>
       <w:proofErr w:type="gramEnd"/>
       <w:r>
@@ -5160,7 +5130,14 @@
         <w:rPr>
           <w:rFonts w:hint="eastAsia"/>
         </w:rPr>
-        <w:t>{{ project</w:t>
+        <w:t xml:space="preserve">{{ </w:t>
+      </w:r>
+      <w:proofErr w:type="spellStart"/>
+      <w:r>
+        <w:rPr>
+          <w:rFonts w:hint="eastAsia"/>
+        </w:rPr>
+        <w:t>project</w:t>
       </w:r>
       <w:proofErr w:type="gramEnd"/>
       <w:r>
@@ -5174,7 +5151,14 @@
         <w:rPr>
           <w:rFonts w:hint="eastAsia"/>
         </w:rPr>
-        <w:t>objectives }</w:t>
+        <w:t>objectives</w:t>
+      </w:r>
+      <w:proofErr w:type="spellEnd"/>
+      <w:r>
+        <w:rPr>
+          <w:rFonts w:hint="eastAsia"/>
+        </w:rPr>
+        <w:t xml:space="preserve"> }</w:t>
       </w:r>
       <w:proofErr w:type="gramEnd"/>
       <w:r>
@@ -5213,7 +5197,14 @@
         <w:rPr>
           <w:rFonts w:hint="eastAsia"/>
         </w:rPr>
-        <w:t>{{ potential</w:t>
+        <w:t xml:space="preserve">{{ </w:t>
+      </w:r>
+      <w:proofErr w:type="spellStart"/>
+      <w:r>
+        <w:rPr>
+          <w:rFonts w:hint="eastAsia"/>
+        </w:rPr>
+        <w:t>potential</w:t>
       </w:r>
       <w:proofErr w:type="gramEnd"/>
       <w:r>
@@ -5227,7 +5218,14 @@
         <w:rPr>
           <w:rFonts w:hint="eastAsia"/>
         </w:rPr>
-        <w:t>customers }</w:t>
+        <w:t>customers</w:t>
+      </w:r>
+      <w:proofErr w:type="spellEnd"/>
+      <w:r>
+        <w:rPr>
+          <w:rFonts w:hint="eastAsia"/>
+        </w:rPr>
+        <w:t xml:space="preserve"> }</w:t>
       </w:r>
       <w:proofErr w:type="gramEnd"/>
       <w:r>
@@ -5289,7 +5287,14 @@
         <w:rPr>
           <w:rFonts w:hint="eastAsia"/>
         </w:rPr>
-        <w:t>{{ product</w:t>
+        <w:t xml:space="preserve">{{ </w:t>
+      </w:r>
+      <w:proofErr w:type="spellStart"/>
+      <w:r>
+        <w:rPr>
+          <w:rFonts w:hint="eastAsia"/>
+        </w:rPr>
+        <w:t>product</w:t>
       </w:r>
       <w:proofErr w:type="gramEnd"/>
       <w:r>
@@ -5303,7 +5308,14 @@
         <w:rPr>
           <w:rFonts w:hint="eastAsia"/>
         </w:rPr>
-        <w:t>features }</w:t>
+        <w:t>features</w:t>
+      </w:r>
+      <w:proofErr w:type="spellEnd"/>
+      <w:r>
+        <w:rPr>
+          <w:rFonts w:hint="eastAsia"/>
+        </w:rPr>
+        <w:t xml:space="preserve"> }</w:t>
       </w:r>
       <w:proofErr w:type="gramEnd"/>
       <w:r>
@@ -5342,7 +5354,14 @@
         <w:rPr>
           <w:rFonts w:hint="eastAsia"/>
         </w:rPr>
-        <w:t>{{ product</w:t>
+        <w:t xml:space="preserve">{{ </w:t>
+      </w:r>
+      <w:proofErr w:type="spellStart"/>
+      <w:r>
+        <w:rPr>
+          <w:rFonts w:hint="eastAsia"/>
+        </w:rPr>
+        <w:t>product</w:t>
       </w:r>
       <w:proofErr w:type="gramEnd"/>
       <w:r>
@@ -5356,7 +5375,14 @@
         <w:rPr>
           <w:rFonts w:hint="eastAsia"/>
         </w:rPr>
-        <w:t>goals }</w:t>
+        <w:t>goals</w:t>
+      </w:r>
+      <w:proofErr w:type="spellEnd"/>
+      <w:r>
+        <w:rPr>
+          <w:rFonts w:hint="eastAsia"/>
+        </w:rPr>
+        <w:t xml:space="preserve"> }</w:t>
       </w:r>
       <w:proofErr w:type="gramEnd"/>
       <w:r>
@@ -5452,7 +5478,14 @@
         <w:rPr>
           <w:rFonts w:hint="eastAsia"/>
         </w:rPr>
-        <w:t>{{ technical</w:t>
+        <w:t xml:space="preserve">{{ </w:t>
+      </w:r>
+      <w:proofErr w:type="spellStart"/>
+      <w:r>
+        <w:rPr>
+          <w:rFonts w:hint="eastAsia"/>
+        </w:rPr>
+        <w:t>technical</w:t>
       </w:r>
       <w:proofErr w:type="gramEnd"/>
       <w:r>
@@ -5466,7 +5499,14 @@
         <w:rPr>
           <w:rFonts w:hint="eastAsia"/>
         </w:rPr>
-        <w:t>feasibility }</w:t>
+        <w:t>feasibility</w:t>
+      </w:r>
+      <w:proofErr w:type="spellEnd"/>
+      <w:r>
+        <w:rPr>
+          <w:rFonts w:hint="eastAsia"/>
+        </w:rPr>
+        <w:t xml:space="preserve"> }</w:t>
       </w:r>
       <w:proofErr w:type="gramEnd"/>
       <w:r>
@@ -5506,7 +5546,14 @@
         <w:rPr>
           <w:rFonts w:hint="eastAsia"/>
         </w:rPr>
-        <w:t>{{ market</w:t>
+        <w:t xml:space="preserve">{{ </w:t>
+      </w:r>
+      <w:proofErr w:type="spellStart"/>
+      <w:r>
+        <w:rPr>
+          <w:rFonts w:hint="eastAsia"/>
+        </w:rPr>
+        <w:t>market</w:t>
       </w:r>
       <w:proofErr w:type="gramEnd"/>
       <w:r>
@@ -5520,7 +5567,14 @@
         <w:rPr>
           <w:rFonts w:hint="eastAsia"/>
         </w:rPr>
-        <w:t>feasibility }</w:t>
+        <w:t>feasibility</w:t>
+      </w:r>
+      <w:proofErr w:type="spellEnd"/>
+      <w:r>
+        <w:rPr>
+          <w:rFonts w:hint="eastAsia"/>
+        </w:rPr>
+        <w:t xml:space="preserve"> }</w:t>
       </w:r>
       <w:proofErr w:type="gramEnd"/>
       <w:r>
@@ -5560,7 +5614,14 @@
         <w:rPr>
           <w:rFonts w:hint="eastAsia"/>
         </w:rPr>
-        <w:t>{{ ip</w:t>
+        <w:t xml:space="preserve">{{ </w:t>
+      </w:r>
+      <w:proofErr w:type="spellStart"/>
+      <w:r>
+        <w:rPr>
+          <w:rFonts w:hint="eastAsia"/>
+        </w:rPr>
+        <w:t>ip</w:t>
       </w:r>
       <w:proofErr w:type="gramEnd"/>
       <w:r>
@@ -5574,7 +5635,14 @@
         <w:rPr>
           <w:rFonts w:hint="eastAsia"/>
         </w:rPr>
-        <w:t>analysis }</w:t>
+        <w:t>analysis</w:t>
+      </w:r>
+      <w:proofErr w:type="spellEnd"/>
+      <w:r>
+        <w:rPr>
+          <w:rFonts w:hint="eastAsia"/>
+        </w:rPr>
+        <w:t xml:space="preserve"> }</w:t>
       </w:r>
       <w:proofErr w:type="gramEnd"/>
       <w:r>
@@ -5647,7 +5715,7 @@
           <w:tcPr>
             <w:tcW w:w="900" w:type="pct"/>
             <w:tcBorders>
-              <w:bottom w:val="single" w:sz="4" w:space="0" w:color="auto"/>
+              <w:bottom w:val="nil"/>
             </w:tcBorders>
             <w:shd w:val="clear" w:color="auto" w:fill="D9D9D9" w:themeFill="background1" w:themeFillShade="D9"/>
             <w:vAlign w:val="center"/>
@@ -5675,7 +5743,7 @@
           <w:tcPr>
             <w:tcW w:w="500" w:type="pct"/>
             <w:tcBorders>
-              <w:bottom w:val="single" w:sz="4" w:space="0" w:color="auto"/>
+              <w:bottom w:val="nil"/>
             </w:tcBorders>
             <w:shd w:val="clear" w:color="auto" w:fill="D9D9D9" w:themeFill="background1" w:themeFillShade="D9"/>
             <w:vAlign w:val="center"/>
@@ -5703,7 +5771,7 @@
           <w:tcPr>
             <w:tcW w:w="1400" w:type="pct"/>
             <w:tcBorders>
-              <w:bottom w:val="single" w:sz="4" w:space="0" w:color="auto"/>
+              <w:bottom w:val="nil"/>
             </w:tcBorders>
             <w:shd w:val="clear" w:color="auto" w:fill="D9D9D9" w:themeFill="background1" w:themeFillShade="D9"/>
             <w:vAlign w:val="center"/>
@@ -5731,7 +5799,7 @@
           <w:tcPr>
             <w:tcW w:w="600" w:type="pct"/>
             <w:tcBorders>
-              <w:bottom w:val="single" w:sz="4" w:space="0" w:color="auto"/>
+              <w:bottom w:val="nil"/>
             </w:tcBorders>
             <w:shd w:val="clear" w:color="auto" w:fill="D9D9D9" w:themeFill="background1" w:themeFillShade="D9"/>
             <w:vAlign w:val="center"/>
@@ -5759,7 +5827,7 @@
           <w:tcPr>
             <w:tcW w:w="1600" w:type="pct"/>
             <w:tcBorders>
-              <w:bottom w:val="single" w:sz="4" w:space="0" w:color="auto"/>
+              <w:bottom w:val="nil"/>
             </w:tcBorders>
             <w:shd w:val="clear" w:color="auto" w:fill="D9D9D9" w:themeFill="background1" w:themeFillShade="D9"/>
             <w:vAlign w:val="center"/>
@@ -5792,7 +5860,8 @@
           <w:tcPr>
             <w:tcW w:w="900" w:type="pct"/>
             <w:tcBorders>
-              <w:bottom w:val="nil"/>
+              <w:top w:val="nil"/>
+              <w:bottom w:val="single" w:sz="4" w:space="0" w:color="auto"/>
             </w:tcBorders>
           </w:tcPr>
           <w:p>
@@ -5811,7 +5880,8 @@
           <w:tcPr>
             <w:tcW w:w="500" w:type="pct"/>
             <w:tcBorders>
-              <w:bottom w:val="nil"/>
+              <w:top w:val="nil"/>
+              <w:bottom w:val="single" w:sz="4" w:space="0" w:color="auto"/>
             </w:tcBorders>
           </w:tcPr>
           <w:p>
@@ -5827,7 +5897,8 @@
           <w:tcPr>
             <w:tcW w:w="1400" w:type="pct"/>
             <w:tcBorders>
-              <w:bottom w:val="nil"/>
+              <w:top w:val="nil"/>
+              <w:bottom w:val="single" w:sz="4" w:space="0" w:color="auto"/>
             </w:tcBorders>
           </w:tcPr>
           <w:p>
@@ -5843,7 +5914,8 @@
           <w:tcPr>
             <w:tcW w:w="600" w:type="pct"/>
             <w:tcBorders>
-              <w:bottom w:val="nil"/>
+              <w:top w:val="nil"/>
+              <w:bottom w:val="single" w:sz="4" w:space="0" w:color="auto"/>
             </w:tcBorders>
           </w:tcPr>
           <w:p>
@@ -5859,7 +5931,8 @@
           <w:tcPr>
             <w:tcW w:w="1600" w:type="pct"/>
             <w:tcBorders>
-              <w:bottom w:val="nil"/>
+              <w:top w:val="nil"/>
+              <w:bottom w:val="single" w:sz="4" w:space="0" w:color="auto"/>
             </w:tcBorders>
           </w:tcPr>
           <w:p>
@@ -5880,7 +5953,7 @@
           <w:tcPr>
             <w:tcW w:w="900" w:type="pct"/>
             <w:tcBorders>
-              <w:top w:val="nil"/>
+              <w:top w:val="single" w:sz="4" w:space="0" w:color="auto"/>
               <w:bottom w:val="nil"/>
             </w:tcBorders>
           </w:tcPr>
@@ -5905,7 +5978,7 @@
           <w:tcPr>
             <w:tcW w:w="500" w:type="pct"/>
             <w:tcBorders>
-              <w:top w:val="nil"/>
+              <w:top w:val="single" w:sz="4" w:space="0" w:color="auto"/>
               <w:bottom w:val="nil"/>
             </w:tcBorders>
           </w:tcPr>
@@ -5918,11 +5991,19 @@
             </w:pPr>
             <w:proofErr w:type="gramStart"/>
             <w:r>
-              <w:t>{{ r</w:t>
+              <w:t xml:space="preserve">{{ </w:t>
+            </w:r>
+            <w:proofErr w:type="spellStart"/>
+            <w:r>
+              <w:t>r</w:t>
             </w:r>
             <w:proofErr w:type="gramEnd"/>
             <w:r>
-              <w:t>.level }}</w:t>
+              <w:t>.level</w:t>
+            </w:r>
+            <w:proofErr w:type="spellEnd"/>
+            <w:r>
+              <w:t xml:space="preserve"> }}</w:t>
             </w:r>
           </w:p>
         </w:tc>
@@ -5930,7 +6011,7 @@
           <w:tcPr>
             <w:tcW w:w="1400" w:type="pct"/>
             <w:tcBorders>
-              <w:top w:val="nil"/>
+              <w:top w:val="single" w:sz="4" w:space="0" w:color="auto"/>
               <w:bottom w:val="nil"/>
             </w:tcBorders>
           </w:tcPr>
@@ -5943,11 +6024,19 @@
             </w:pPr>
             <w:proofErr w:type="gramStart"/>
             <w:r>
-              <w:t>{{ r</w:t>
+              <w:t xml:space="preserve">{{ </w:t>
+            </w:r>
+            <w:proofErr w:type="spellStart"/>
+            <w:r>
+              <w:t>r</w:t>
             </w:r>
             <w:proofErr w:type="gramEnd"/>
             <w:r>
-              <w:t>.spec }}</w:t>
+              <w:t>.spec</w:t>
+            </w:r>
+            <w:proofErr w:type="spellEnd"/>
+            <w:r>
+              <w:t xml:space="preserve"> }}</w:t>
             </w:r>
           </w:p>
         </w:tc>
@@ -5955,7 +6044,7 @@
           <w:tcPr>
             <w:tcW w:w="600" w:type="pct"/>
             <w:tcBorders>
-              <w:top w:val="nil"/>
+              <w:top w:val="single" w:sz="4" w:space="0" w:color="auto"/>
               <w:bottom w:val="nil"/>
             </w:tcBorders>
           </w:tcPr>
@@ -5968,11 +6057,19 @@
             </w:pPr>
             <w:proofErr w:type="gramStart"/>
             <w:r>
-              <w:t>{{ r</w:t>
+              <w:t xml:space="preserve">{{ </w:t>
+            </w:r>
+            <w:proofErr w:type="spellStart"/>
+            <w:r>
+              <w:t>r</w:t>
             </w:r>
             <w:proofErr w:type="gramEnd"/>
             <w:r>
-              <w:t>.source }}</w:t>
+              <w:t>.source</w:t>
+            </w:r>
+            <w:proofErr w:type="spellEnd"/>
+            <w:r>
+              <w:t xml:space="preserve"> }}</w:t>
             </w:r>
           </w:p>
         </w:tc>
@@ -5980,7 +6077,7 @@
           <w:tcPr>
             <w:tcW w:w="1600" w:type="pct"/>
             <w:tcBorders>
-              <w:top w:val="nil"/>
+              <w:top w:val="single" w:sz="4" w:space="0" w:color="auto"/>
               <w:bottom w:val="nil"/>
             </w:tcBorders>
           </w:tcPr>
@@ -5993,11 +6090,19 @@
             </w:pPr>
             <w:proofErr w:type="gramStart"/>
             <w:r>
-              <w:t>{{ r</w:t>
+              <w:t xml:space="preserve">{{ </w:t>
+            </w:r>
+            <w:proofErr w:type="spellStart"/>
+            <w:r>
+              <w:t>r</w:t>
             </w:r>
             <w:proofErr w:type="gramEnd"/>
             <w:r>
-              <w:t>.cost }}</w:t>
+              <w:t>.cost</w:t>
+            </w:r>
+            <w:proofErr w:type="spellEnd"/>
+            <w:r>
+              <w:t xml:space="preserve"> }}</w:t>
             </w:r>
           </w:p>
         </w:tc>
@@ -6025,7 +6130,21 @@
               <w:rPr>
                 <w:vanish/>
               </w:rPr>
-              <w:t>{% endfor %}</w:t>
+              <w:t xml:space="preserve">{% </w:t>
+            </w:r>
+            <w:proofErr w:type="spellStart"/>
+            <w:r>
+              <w:rPr>
+                <w:vanish/>
+              </w:rPr>
+              <w:t>endfor</w:t>
+            </w:r>
+            <w:proofErr w:type="spellEnd"/>
+            <w:r>
+              <w:rPr>
+                <w:vanish/>
+              </w:rPr>
+              <w:t xml:space="preserve"> %}</w:t>
             </w:r>
           </w:p>
         </w:tc>
@@ -6299,11 +6418,19 @@
             </w:pPr>
             <w:proofErr w:type="gramStart"/>
             <w:r>
-              <w:t>{{ c</w:t>
+              <w:t xml:space="preserve">{{ </w:t>
+            </w:r>
+            <w:proofErr w:type="spellStart"/>
+            <w:r>
+              <w:t>c</w:t>
             </w:r>
             <w:proofErr w:type="gramEnd"/>
             <w:r>
-              <w:t>.item }}</w:t>
+              <w:t>.item</w:t>
+            </w:r>
+            <w:proofErr w:type="spellEnd"/>
+            <w:r>
+              <w:t xml:space="preserve"> }}</w:t>
             </w:r>
           </w:p>
         </w:tc>
@@ -6324,11 +6451,19 @@
             </w:pPr>
             <w:proofErr w:type="gramStart"/>
             <w:r>
-              <w:t>{{ c</w:t>
+              <w:t xml:space="preserve">{{ </w:t>
+            </w:r>
+            <w:proofErr w:type="spellStart"/>
+            <w:r>
+              <w:t>c</w:t>
             </w:r>
             <w:proofErr w:type="gramEnd"/>
             <w:r>
-              <w:t>.amount }}</w:t>
+              <w:t>.amount</w:t>
+            </w:r>
+            <w:proofErr w:type="spellEnd"/>
+            <w:r>
+              <w:t xml:space="preserve"> }}</w:t>
             </w:r>
           </w:p>
         </w:tc>
@@ -6349,11 +6484,19 @@
             </w:pPr>
             <w:proofErr w:type="gramStart"/>
             <w:r>
-              <w:t>{{ c</w:t>
+              <w:t xml:space="preserve">{{ </w:t>
+            </w:r>
+            <w:proofErr w:type="spellStart"/>
+            <w:r>
+              <w:t>c</w:t>
             </w:r>
             <w:proofErr w:type="gramEnd"/>
             <w:r>
-              <w:t>.note }}</w:t>
+              <w:t>.note</w:t>
+            </w:r>
+            <w:proofErr w:type="spellEnd"/>
+            <w:r>
+              <w:t xml:space="preserve"> }}</w:t>
             </w:r>
           </w:p>
         </w:tc>
@@ -6376,7 +6519,15 @@
               </w:rPr>
             </w:pPr>
             <w:r>
-              <w:t>{% endfor %}</w:t>
+              <w:t xml:space="preserve">{% </w:t>
+            </w:r>
+            <w:proofErr w:type="spellStart"/>
+            <w:r>
+              <w:t>endfor</w:t>
+            </w:r>
+            <w:proofErr w:type="spellEnd"/>
+            <w:r>
+              <w:t xml:space="preserve"> %}</w:t>
             </w:r>
           </w:p>
         </w:tc>
@@ -7634,7 +7785,14 @@
       <w:rPr>
         <w:rFonts w:hint="eastAsia"/>
       </w:rPr>
-      <w:t>{{ company</w:t>
+      <w:t xml:space="preserve">{{ </w:t>
+    </w:r>
+    <w:proofErr w:type="spellStart"/>
+    <w:r>
+      <w:rPr>
+        <w:rFonts w:hint="eastAsia"/>
+      </w:rPr>
+      <w:t>company</w:t>
     </w:r>
     <w:proofErr w:type="gramEnd"/>
     <w:r>
@@ -7648,7 +7806,14 @@
       <w:rPr>
         <w:rFonts w:hint="eastAsia"/>
       </w:rPr>
-      <w:t>name }</w:t>
+      <w:t>name</w:t>
+    </w:r>
+    <w:proofErr w:type="spellEnd"/>
+    <w:r>
+      <w:rPr>
+        <w:rFonts w:hint="eastAsia"/>
+      </w:rPr>
+      <w:t xml:space="preserve"> }</w:t>
     </w:r>
     <w:proofErr w:type="gramEnd"/>
     <w:r>
@@ -7733,7 +7898,14 @@
       <w:rPr>
         <w:rFonts w:hint="eastAsia"/>
       </w:rPr>
-      <w:t>{{ company</w:t>
+      <w:t xml:space="preserve">{{ </w:t>
+    </w:r>
+    <w:proofErr w:type="spellStart"/>
+    <w:r>
+      <w:rPr>
+        <w:rFonts w:hint="eastAsia"/>
+      </w:rPr>
+      <w:t>company</w:t>
     </w:r>
     <w:proofErr w:type="gramEnd"/>
     <w:r>
@@ -7747,7 +7919,14 @@
       <w:rPr>
         <w:rFonts w:hint="eastAsia"/>
       </w:rPr>
-      <w:t>name }</w:t>
+      <w:t>name</w:t>
+    </w:r>
+    <w:proofErr w:type="spellEnd"/>
+    <w:r>
+      <w:rPr>
+        <w:rFonts w:hint="eastAsia"/>
+      </w:rPr>
+      <w:t xml:space="preserve"> }</w:t>
     </w:r>
     <w:proofErr w:type="gramEnd"/>
     <w:r>
@@ -7838,7 +8017,14 @@
       <w:rPr>
         <w:rFonts w:hint="eastAsia"/>
       </w:rPr>
-      <w:t>{{ company</w:t>
+      <w:t xml:space="preserve">{{ </w:t>
+    </w:r>
+    <w:proofErr w:type="spellStart"/>
+    <w:r>
+      <w:rPr>
+        <w:rFonts w:hint="eastAsia"/>
+      </w:rPr>
+      <w:t>company</w:t>
     </w:r>
     <w:proofErr w:type="gramEnd"/>
     <w:r>
@@ -7852,7 +8038,14 @@
       <w:rPr>
         <w:rFonts w:hint="eastAsia"/>
       </w:rPr>
-      <w:t>name }</w:t>
+      <w:t>name</w:t>
+    </w:r>
+    <w:proofErr w:type="spellEnd"/>
+    <w:r>
+      <w:rPr>
+        <w:rFonts w:hint="eastAsia"/>
+      </w:rPr>
+      <w:t xml:space="preserve"> }</w:t>
     </w:r>
     <w:proofErr w:type="gramEnd"/>
     <w:r>

</xml_diff>